<commit_message>
Progress June 8th 2023
</commit_message>
<xml_diff>
--- a/docs/SPRING_JAVA.docx
+++ b/docs/SPRING_JAVA.docx
@@ -1492,45 +1492,158 @@
       </w:r>
       <w:proofErr w:type="spellEnd"/>
       <w:r>
-        <w:t xml:space="preserve"> entities)</w:t>
-      </w:r>
-      <w:r>
-        <w:t>) – SELECTS all records from the table</w:t>
-      </w:r>
-      <w:r>
-        <w:t xml:space="preserve"> within the list</w:t>
-      </w:r>
-      <w:r>
-        <w:t xml:space="preserve"> , and then run delete statements for all</w:t>
-      </w:r>
-      <w:r>
-        <w:t xml:space="preserve"> the</w:t>
-      </w:r>
-      <w:r>
-        <w:t xml:space="preserve"> records.</w:t>
+        <w:t xml:space="preserve"> entities)) – SELECTS all records from the table within the list , and then run delete statements for all the records.</w:t>
       </w:r>
     </w:p>
     <w:p/>
     <w:p>
       <w:r>
         <w:t>Count()</w:t>
+      </w:r>
+    </w:p>
+    <w:p/>
+    <w:p/>
+    <w:p>
+      <w:proofErr w:type="spellStart"/>
+      <w:proofErr w:type="gramStart"/>
+      <w:r>
+        <w:t>list.of</w:t>
+      </w:r>
+      <w:proofErr w:type="spellEnd"/>
+      <w:proofErr w:type="gramEnd"/>
+      <w:r>
+        <w:t>(product1, product2) – Produces a list of products</w:t>
+      </w:r>
+    </w:p>
+    <w:p/>
+    <w:p/>
+    <w:p>
+      <w:pPr>
+        <w:rPr>
+          <w:u w:val="single"/>
+        </w:rPr>
+      </w:pPr>
+      <w:r>
+        <w:rPr>
+          <w:u w:val="single"/>
+        </w:rPr>
+        <w:lastRenderedPageBreak/>
+        <w:t xml:space="preserve">Class Annotations for when you are building your CRUD </w:t>
+      </w:r>
+      <w:proofErr w:type="spellStart"/>
+      <w:r>
+        <w:rPr>
+          <w:u w:val="single"/>
+        </w:rPr>
+        <w:t>Api</w:t>
+      </w:r>
+      <w:proofErr w:type="spellEnd"/>
+    </w:p>
+    <w:p>
+      <w:r>
+        <w:t>@</w:t>
+      </w:r>
+      <w:proofErr w:type="spellStart"/>
+      <w:r>
+        <w:t>RestController</w:t>
+      </w:r>
+      <w:proofErr w:type="spellEnd"/>
+    </w:p>
+    <w:p>
+      <w:r>
+        <w:t>@</w:t>
+      </w:r>
+      <w:proofErr w:type="spellStart"/>
+      <w:r>
+        <w:t>RequestMapping</w:t>
+      </w:r>
+      <w:proofErr w:type="spellEnd"/>
+      <w:r>
+        <w:t>(method=</w:t>
+      </w:r>
+      <w:proofErr w:type="spellStart"/>
+      <w:r>
+        <w:t>RequestMethod.POST</w:t>
+      </w:r>
+      <w:proofErr w:type="spellEnd"/>
+      <w:r>
+        <w:t>, value = “/subjects/{id}”)</w:t>
+      </w:r>
+    </w:p>
+    <w:p/>
+    <w:p>
+      <w:r>
+        <w:t xml:space="preserve">  Public List&lt;Subject&gt; </w:t>
+      </w:r>
+      <w:proofErr w:type="spellStart"/>
+      <w:proofErr w:type="gramStart"/>
+      <w:r>
+        <w:t>updateSubject</w:t>
+      </w:r>
+      <w:proofErr w:type="spellEnd"/>
+      <w:r>
+        <w:t>(</w:t>
+      </w:r>
+      <w:proofErr w:type="gramEnd"/>
+      <w:r>
+        <w:t>@</w:t>
+      </w:r>
+      <w:proofErr w:type="spellStart"/>
+      <w:r>
+        <w:t>PathVariable</w:t>
+      </w:r>
+      <w:proofErr w:type="spellEnd"/>
+      <w:r>
+        <w:t xml:space="preserve"> Long id, @</w:t>
+      </w:r>
+      <w:proofErr w:type="spellStart"/>
+      <w:r>
+        <w:t>RequestBody</w:t>
+      </w:r>
+      <w:proofErr w:type="spellEnd"/>
+      <w:r>
+        <w:t xml:space="preserve"> Subject subject)</w:t>
+      </w:r>
+    </w:p>
+    <w:p/>
+    <w:p>
+      <w:r>
+        <w:t>So essentially to run the application, you first run maven clean install – I guess this creates the compiled target files, then you now run the project as a java application, this will start up tomcat on 8080, as you will see in the console</w:t>
+      </w:r>
+    </w:p>
+    <w:p/>
+    <w:p/>
+    <w:p>
+      <w:r>
+        <w:t>LEARN JAVA MODEL VALIDATION</w:t>
+      </w:r>
+    </w:p>
+    <w:p>
+      <w:r>
+        <w:t>JAVA RETURN PARAMETERS</w:t>
+      </w:r>
+    </w:p>
+    <w:p/>
+    <w:p>
+      <w:r>
+        <w:t>CUSTOMISE JAVA CONTROLLER RETURN OBJECT</w:t>
+      </w:r>
+    </w:p>
+    <w:p/>
+    <w:p>
+      <w:r>
+        <w:t xml:space="preserve">** </w:t>
+      </w:r>
+      <w:proofErr w:type="spellStart"/>
+      <w:r>
+        <w:t>Long.valueOf</w:t>
+      </w:r>
+      <w:proofErr w:type="spellEnd"/>
+      <w:r>
+        <w:t>(String name) – to convert from long to string</w:t>
       </w:r>
       <w:bookmarkStart w:id="1" w:name="_GoBack"/>
       <w:bookmarkEnd w:id="1"/>
-    </w:p>
-    <w:p/>
-    <w:p/>
-    <w:p>
-      <w:proofErr w:type="spellStart"/>
-      <w:proofErr w:type="gramStart"/>
-      <w:r>
-        <w:t>list.of</w:t>
-      </w:r>
-      <w:proofErr w:type="spellEnd"/>
-      <w:proofErr w:type="gramEnd"/>
-      <w:r>
-        <w:t>(product1, product2) – Produces a list of products</w:t>
-      </w:r>
     </w:p>
     <w:sectPr>
       <w:pgSz w:w="12240" w:h="15840"/>

</xml_diff>